<commit_message>
feat: remove comments and add reference for Boolean Algebra
</commit_message>
<xml_diff>
--- a/Boolean Algebra.docx
+++ b/Boolean Algebra.docx
@@ -224,7 +224,101 @@
           <w:color w:val="404040"/>
           <w:shd w:val="clear" w:color="auto" w:fill="F9F9F9"/>
         </w:rPr>
-        <w:instrText>EQ \x \to(</w:instrText>
+        <w:instrText>EQ \x \to(A)</w:instrText>
+      </w:r>
+      <w:r>
+        <w:rPr>
+          <w:rFonts w:cstheme="minorHAnsi"/>
+          <w:color w:val="000000"/>
+          <w:shd w:val="clear" w:color="auto" w:fill="FFFFFF"/>
+        </w:rPr>
+        <w:instrText xml:space="preserve">  </w:instrText>
+      </w:r>
+      <w:r>
+        <w:rPr>
+          <w:rFonts w:cstheme="minorHAnsi"/>
+          <w:color w:val="000000"/>
+          <w:shd w:val="clear" w:color="auto" w:fill="FFFFFF"/>
+        </w:rPr>
+        <w:fldChar w:fldCharType="end"/>
+      </w:r>
+      <w:r>
+        <w:rPr>
+          <w:rFonts w:cstheme="minorHAnsi"/>
+          <w:color w:val="000000"/>
+          <w:shd w:val="clear" w:color="auto" w:fill="FFFFFF"/>
+        </w:rPr>
+        <w:t>= 0</w:t>
+      </w:r>
+    </w:p>
+    <w:p>
+      <w:pPr>
+        <w:rPr>
+          <w:rFonts w:cstheme="minorHAnsi"/>
+          <w:color w:val="000000"/>
+          <w:sz w:val="28"/>
+          <w:szCs w:val="28"/>
+          <w:shd w:val="clear" w:color="auto" w:fill="FFFFFF"/>
+        </w:rPr>
+      </w:pPr>
+      <w:r>
+        <w:rPr>
+          <w:rFonts w:cstheme="minorHAnsi"/>
+          <w:color w:val="000000"/>
+          <w:shd w:val="clear" w:color="auto" w:fill="FFFFFF"/>
+        </w:rPr>
+        <w:t xml:space="preserve">If </w:t>
+      </w:r>
+      <w:r>
+        <w:rPr>
+          <w:rFonts w:cstheme="minorHAnsi"/>
+          <w:color w:val="000000"/>
+          <w:sz w:val="28"/>
+          <w:szCs w:val="28"/>
+          <w:shd w:val="clear" w:color="auto" w:fill="FFFFFF"/>
+        </w:rPr>
+        <w:t>A</w:t>
+      </w:r>
+      <w:r>
+        <w:rPr>
+          <w:rFonts w:cstheme="minorHAnsi"/>
+          <w:color w:val="000000"/>
+          <w:sz w:val="28"/>
+          <w:szCs w:val="28"/>
+          <w:shd w:val="clear" w:color="auto" w:fill="FFFFFF"/>
+        </w:rPr>
+        <w:t xml:space="preserve"> = 0</w:t>
+      </w:r>
+    </w:p>
+    <w:p>
+      <w:pPr>
+        <w:rPr>
+          <w:rFonts w:cstheme="minorHAnsi"/>
+        </w:rPr>
+      </w:pPr>
+      <w:r>
+        <w:rPr>
+          <w:rFonts w:cstheme="minorHAnsi"/>
+          <w:color w:val="000000"/>
+          <w:shd w:val="clear" w:color="auto" w:fill="FFFFFF"/>
+        </w:rPr>
+        <w:t xml:space="preserve">Then </w:t>
+      </w:r>
+      <w:r>
+        <w:rPr>
+          <w:rFonts w:cstheme="minorHAnsi"/>
+          <w:color w:val="000000"/>
+          <w:shd w:val="clear" w:color="auto" w:fill="FFFFFF"/>
+        </w:rPr>
+        <w:fldChar w:fldCharType="begin"/>
+      </w:r>
+      <w:r>
+        <w:rPr>
+          <w:rFonts w:cstheme="minorHAnsi"/>
+          <w:color w:val="000000"/>
+          <w:shd w:val="clear" w:color="auto" w:fill="FFFFFF"/>
+        </w:rPr>
+        <w:instrText xml:space="preserve"> </w:instrText>
       </w:r>
       <w:r>
         <w:rPr>
@@ -232,23 +326,15 @@
           <w:color w:val="404040"/>
           <w:shd w:val="clear" w:color="auto" w:fill="F9F9F9"/>
         </w:rPr>
-        <w:instrText>A</w:instrText>
-      </w:r>
-      <w:r>
-        <w:rPr>
-          <w:rFonts w:ascii="Arial" w:hAnsi="Arial" w:cs="Arial"/>
-          <w:color w:val="404040"/>
-          <w:shd w:val="clear" w:color="auto" w:fill="F9F9F9"/>
-        </w:rPr>
-        <w:instrText>)</w:instrText>
-      </w:r>
-      <w:r>
-        <w:rPr>
-          <w:rFonts w:cstheme="minorHAnsi"/>
-          <w:color w:val="000000"/>
-          <w:shd w:val="clear" w:color="auto" w:fill="FFFFFF"/>
-        </w:rPr>
-        <w:instrText xml:space="preserve">  </w:instrText>
+        <w:instrText>EQ \x \to(A)</w:instrText>
+      </w:r>
+      <w:r>
+        <w:rPr>
+          <w:rFonts w:cstheme="minorHAnsi"/>
+          <w:color w:val="000000"/>
+          <w:shd w:val="clear" w:color="auto" w:fill="FFFFFF"/>
+        </w:rPr>
+        <w:instrText xml:space="preserve"> </w:instrText>
       </w:r>
       <w:r>
         <w:rPr>
@@ -264,131 +350,26 @@
           <w:color w:val="000000"/>
           <w:shd w:val="clear" w:color="auto" w:fill="FFFFFF"/>
         </w:rPr>
-        <w:t>= 0</w:t>
-      </w:r>
-    </w:p>
-    <w:p>
-      <w:pPr>
-        <w:rPr>
-          <w:rFonts w:cstheme="minorHAnsi"/>
-          <w:color w:val="000000"/>
-          <w:sz w:val="28"/>
-          <w:szCs w:val="28"/>
-          <w:shd w:val="clear" w:color="auto" w:fill="FFFFFF"/>
-        </w:rPr>
-      </w:pPr>
-      <w:r>
-        <w:rPr>
-          <w:rFonts w:cstheme="minorHAnsi"/>
-          <w:color w:val="000000"/>
-          <w:shd w:val="clear" w:color="auto" w:fill="FFFFFF"/>
-        </w:rPr>
-        <w:t xml:space="preserve">If </w:t>
-      </w:r>
-      <w:r>
-        <w:rPr>
-          <w:rFonts w:cstheme="minorHAnsi"/>
-          <w:color w:val="000000"/>
-          <w:sz w:val="28"/>
-          <w:szCs w:val="28"/>
-          <w:shd w:val="clear" w:color="auto" w:fill="FFFFFF"/>
-        </w:rPr>
-        <w:t>A</w:t>
-      </w:r>
-      <w:r>
-        <w:rPr>
-          <w:rFonts w:cstheme="minorHAnsi"/>
-          <w:color w:val="000000"/>
-          <w:sz w:val="28"/>
-          <w:szCs w:val="28"/>
-          <w:shd w:val="clear" w:color="auto" w:fill="FFFFFF"/>
-        </w:rPr>
-        <w:t xml:space="preserve"> = 0</w:t>
-      </w:r>
-    </w:p>
-    <w:p>
-      <w:pPr>
-        <w:rPr>
-          <w:rFonts w:cstheme="minorHAnsi"/>
-        </w:rPr>
-      </w:pPr>
-      <w:r>
-        <w:rPr>
-          <w:rFonts w:cstheme="minorHAnsi"/>
-          <w:color w:val="000000"/>
-          <w:shd w:val="clear" w:color="auto" w:fill="FFFFFF"/>
-        </w:rPr>
-        <w:t xml:space="preserve">Then </w:t>
-      </w:r>
-      <w:r>
-        <w:rPr>
-          <w:rFonts w:cstheme="minorHAnsi"/>
-          <w:color w:val="000000"/>
-          <w:shd w:val="clear" w:color="auto" w:fill="FFFFFF"/>
-        </w:rPr>
-        <w:fldChar w:fldCharType="begin"/>
-      </w:r>
-      <w:r>
-        <w:rPr>
-          <w:rFonts w:cstheme="minorHAnsi"/>
-          <w:color w:val="000000"/>
-          <w:shd w:val="clear" w:color="auto" w:fill="FFFFFF"/>
-        </w:rPr>
-        <w:instrText xml:space="preserve"> </w:instrText>
-      </w:r>
-      <w:r>
-        <w:rPr>
-          <w:rFonts w:ascii="Arial" w:hAnsi="Arial" w:cs="Arial"/>
-          <w:color w:val="404040"/>
-          <w:shd w:val="clear" w:color="auto" w:fill="F9F9F9"/>
-        </w:rPr>
-        <w:instrText>EQ \x \to(</w:instrText>
-      </w:r>
-      <w:r>
-        <w:rPr>
-          <w:rFonts w:ascii="Arial" w:hAnsi="Arial" w:cs="Arial"/>
-          <w:color w:val="404040"/>
-          <w:shd w:val="clear" w:color="auto" w:fill="F9F9F9"/>
-        </w:rPr>
-        <w:instrText>A</w:instrText>
-      </w:r>
-      <w:r>
-        <w:rPr>
-          <w:rFonts w:ascii="Arial" w:hAnsi="Arial" w:cs="Arial"/>
-          <w:color w:val="404040"/>
-          <w:shd w:val="clear" w:color="auto" w:fill="F9F9F9"/>
-        </w:rPr>
-        <w:instrText>)</w:instrText>
-      </w:r>
-      <w:r>
-        <w:rPr>
-          <w:rFonts w:cstheme="minorHAnsi"/>
-          <w:color w:val="000000"/>
-          <w:shd w:val="clear" w:color="auto" w:fill="FFFFFF"/>
-        </w:rPr>
-        <w:instrText xml:space="preserve"> </w:instrText>
-      </w:r>
-      <w:r>
-        <w:rPr>
-          <w:rFonts w:cstheme="minorHAnsi"/>
-          <w:color w:val="000000"/>
-          <w:shd w:val="clear" w:color="auto" w:fill="FFFFFF"/>
-        </w:rPr>
-        <w:fldChar w:fldCharType="end"/>
-      </w:r>
-      <w:r>
-        <w:rPr>
-          <w:rFonts w:cstheme="minorHAnsi"/>
-          <w:color w:val="000000"/>
-          <w:shd w:val="clear" w:color="auto" w:fill="FFFFFF"/>
-        </w:rPr>
         <w:t xml:space="preserve"> = 1</w:t>
       </w:r>
+    </w:p>
+    <w:p>
+      <w:r>
+        <w:t>References:</w:t>
+      </w:r>
+    </w:p>
+    <w:p>
+      <w:hyperlink r:id="rId4" w:history="1">
+        <w:r>
+          <w:rPr>
+            <w:rStyle w:val="Hyperlink"/>
+          </w:rPr>
+          <w:t>https://www.allaboutcircuits.com/textbook/digital/chpt-7/boolean-arithmetic/</w:t>
+        </w:r>
+      </w:hyperlink>
       <w:bookmarkStart w:id="0" w:name="_GoBack"/>
       <w:bookmarkEnd w:id="0"/>
     </w:p>
-    <w:p/>
-    <w:p/>
     <w:sectPr>
       <w:pgSz w:w="11906" w:h="16838"/>
       <w:pgMar w:top="1440" w:right="1440" w:bottom="1440" w:left="1440" w:header="708" w:footer="708" w:gutter="0"/>
@@ -835,6 +816,18 @@
       <w:iCs/>
     </w:rPr>
   </w:style>
+  <w:style w:type="character" w:styleId="Hyperlink">
+    <w:name w:val="Hyperlink"/>
+    <w:basedOn w:val="DefaultParagraphFont"/>
+    <w:uiPriority w:val="99"/>
+    <w:semiHidden/>
+    <w:unhideWhenUsed/>
+    <w:rsid w:val="00202B35"/>
+    <w:rPr>
+      <w:color w:val="0000FF"/>
+      <w:u w:val="single"/>
+    </w:rPr>
+  </w:style>
 </w:styles>
 </file>
 

</xml_diff>